<commit_message>
Cambios en propiedad insurance de tuotempo
</commit_message>
<xml_diff>
--- a/TuoTempo/Certificacion TuoTempo.docx
+++ b/TuoTempo/Certificacion TuoTempo.docx
@@ -117,6 +117,7 @@
           <w:rStyle w:val="notion-enable-hover"/>
           <w:b/>
           <w:bCs/>
+          <w:noProof/>
         </w:rPr>
         <w:drawing>
           <wp:inline distT="0" distB="0" distL="0" distR="0" wp14:anchorId="45EFA251" wp14:editId="48BB194A">
@@ -187,10 +188,7 @@
         <w:jc w:val="center"/>
       </w:pPr>
       <w:r>
-        <w:t>D</w:t>
-      </w:r>
-      <w:r>
-        <w:t>ebe devolver todos los campos requeridos en la respuesta según l</w:t>
+        <w:t>Debe devolver todos los campos requeridos en la respuesta según l</w:t>
       </w:r>
       <w:hyperlink r:id="rId8" w:anchor="e5514600-8399-467a-a4d9-2a1e3c240d16" w:history="1">
         <w:r>
@@ -199,39 +197,7 @@
             <w:color w:val="0000FF"/>
             <w:u w:val="single"/>
           </w:rPr>
-          <w:t>a docume</w:t>
-        </w:r>
-        <w:r>
-          <w:rPr>
-            <w:rStyle w:val="link-annotation-unknown-block-id-214445244"/>
-            <w:color w:val="0000FF"/>
-            <w:u w:val="single"/>
-          </w:rPr>
-          <w:t>n</w:t>
-        </w:r>
-        <w:r>
-          <w:rPr>
-            <w:rStyle w:val="link-annotation-unknown-block-id-214445244"/>
-            <w:color w:val="0000FF"/>
-            <w:u w:val="single"/>
-          </w:rPr>
-          <w:t>taci</w:t>
-        </w:r>
-        <w:r>
-          <w:rPr>
-            <w:rStyle w:val="link-annotation-unknown-block-id-214445244"/>
-            <w:color w:val="0000FF"/>
-            <w:u w:val="single"/>
-          </w:rPr>
-          <w:t>ó</w:t>
-        </w:r>
-        <w:r>
-          <w:rPr>
-            <w:rStyle w:val="link-annotation-unknown-block-id-214445244"/>
-            <w:color w:val="0000FF"/>
-            <w:u w:val="single"/>
-          </w:rPr>
-          <w:t>n</w:t>
+          <w:t>a documentación</w:t>
         </w:r>
       </w:hyperlink>
     </w:p>
@@ -317,6 +283,7 @@
         <w:rPr>
           <w:rStyle w:val="notion-enable-hover"/>
           <w:rFonts w:ascii="Consolas" w:hAnsi="Consolas"/>
+          <w:noProof/>
           <w:color w:val="EB5757"/>
           <w:sz w:val="20"/>
           <w:szCs w:val="20"/>
@@ -390,10 +357,7 @@
       </w:r>
       <w:proofErr w:type="spellEnd"/>
       <w:r>
-        <w:t> debemos comprobar que devuelve únicamente el centro correspondiente al identificador indicado</w:t>
-      </w:r>
-      <w:r>
-        <w:t>:</w:t>
+        <w:t> debemos comprobar que devuelve únicamente el centro correspondiente al identificador indicado:</w:t>
       </w:r>
     </w:p>
     <w:p>
@@ -434,17 +398,7 @@
           <w:szCs w:val="18"/>
           <w:shd w:val="clear" w:color="auto" w:fill="FFFFFF"/>
         </w:rPr>
-        <w:t>https://radioibwebtest-es.affidea.com/tuotempo/locations</w:t>
-      </w:r>
-      <w:r>
-        <w:rPr>
-          <w:rFonts w:ascii="Segoe UI" w:hAnsi="Segoe UI" w:cs="Segoe UI"/>
-          <w:color w:val="212121"/>
-          <w:sz w:val="18"/>
-          <w:szCs w:val="18"/>
-          <w:shd w:val="clear" w:color="auto" w:fill="FFFFFF"/>
-        </w:rPr>
-        <w:t>/6</w:t>
+        <w:t>https://radioibwebtest-es.affidea.com/tuotempo/locations/6</w:t>
       </w:r>
       <w:r>
         <w:br/>
@@ -527,6 +481,9 @@
         <w:jc w:val="center"/>
       </w:pPr>
       <w:r>
+        <w:rPr>
+          <w:noProof/>
+        </w:rPr>
         <w:drawing>
           <wp:inline distT="0" distB="0" distL="0" distR="0" wp14:anchorId="3797FC9D" wp14:editId="3D4EDD9B">
             <wp:extent cx="3009166" cy="3274910"/>
@@ -576,13 +533,7 @@
         <w:rPr>
           <w:rStyle w:val="nfasisintenso"/>
         </w:rPr>
-        <w:t>R</w:t>
-      </w:r>
-      <w:r>
-        <w:rPr>
-          <w:rStyle w:val="nfasisintenso"/>
-        </w:rPr>
-        <w:t>esources</w:t>
+        <w:t>Resources</w:t>
       </w:r>
       <w:proofErr w:type="spellEnd"/>
     </w:p>
@@ -596,13 +547,7 @@
         <w:jc w:val="center"/>
       </w:pPr>
       <w:r>
-        <w:t xml:space="preserve">Debe devolver todos los campos requeridos en la respuesta </w:t>
-      </w:r>
-      <w:r>
-        <w:t xml:space="preserve">según </w:t>
-      </w:r>
-      <w:r>
-        <w:t xml:space="preserve"> </w:t>
+        <w:t xml:space="preserve">Debe devolver todos los campos requeridos en la respuesta según  </w:t>
       </w:r>
       <w:hyperlink r:id="rId11" w:anchor="3af590ce-2738-4554-b29c-d36585404015" w:history="1">
         <w:r>
@@ -611,23 +556,7 @@
             <w:color w:val="0000FF"/>
             <w:u w:val="single"/>
           </w:rPr>
-          <w:t>la docum</w:t>
-        </w:r>
-        <w:r>
-          <w:rPr>
-            <w:rStyle w:val="link-annotation-unknown-block-id--392630960"/>
-            <w:color w:val="0000FF"/>
-            <w:u w:val="single"/>
-          </w:rPr>
-          <w:t>e</w:t>
-        </w:r>
-        <w:r>
-          <w:rPr>
-            <w:rStyle w:val="link-annotation-unknown-block-id--392630960"/>
-            <w:color w:val="0000FF"/>
-            <w:u w:val="single"/>
-          </w:rPr>
-          <w:t>ntación</w:t>
+          <w:t>la documentación</w:t>
         </w:r>
       </w:hyperlink>
     </w:p>
@@ -696,6 +625,9 @@
         <w:jc w:val="center"/>
       </w:pPr>
       <w:r>
+        <w:rPr>
+          <w:noProof/>
+        </w:rPr>
         <w:drawing>
           <wp:inline distT="0" distB="0" distL="0" distR="0" wp14:anchorId="6F1C98EA" wp14:editId="3476C850">
             <wp:extent cx="3291529" cy="3219801"/>
@@ -917,6 +849,9 @@
         <w:jc w:val="center"/>
       </w:pPr>
       <w:r>
+        <w:rPr>
+          <w:noProof/>
+        </w:rPr>
         <w:drawing>
           <wp:inline distT="0" distB="0" distL="0" distR="0" wp14:anchorId="6C3A812F" wp14:editId="765AA537">
             <wp:extent cx="5400040" cy="2867660"/>
@@ -967,10 +902,7 @@
         <w:t>EN AFFIDEA SE DEVUELVEN UNICAMENTE LOS GRUPOS DE APARATOS QUE REALIZA EL CENTRO INDICADO EN LOCATION_LID</w:t>
       </w:r>
       <w:r>
-        <w:t>.</w:t>
-      </w:r>
-      <w:r>
-        <w:t xml:space="preserve"> </w:t>
+        <w:t xml:space="preserve">. </w:t>
       </w:r>
     </w:p>
     <w:p>
@@ -1017,13 +949,7 @@
       </w:r>
       <w:proofErr w:type="spellEnd"/>
       <w:r>
-        <w:t xml:space="preserve"> del identificador</w:t>
-      </w:r>
-      <w:r>
-        <w:t xml:space="preserve"> </w:t>
-      </w:r>
-      <w:r>
-        <w:t>indicado</w:t>
+        <w:t xml:space="preserve"> del identificador indicado</w:t>
       </w:r>
     </w:p>
     <w:p>
@@ -1104,6 +1030,7 @@
         <w:rPr>
           <w:rStyle w:val="notion-enable-hover"/>
           <w:rFonts w:ascii="Consolas" w:hAnsi="Consolas"/>
+          <w:noProof/>
           <w:color w:val="EB5757"/>
           <w:sz w:val="20"/>
           <w:szCs w:val="20"/>
@@ -1173,13 +1100,7 @@
         <w:rPr>
           <w:highlight w:val="yellow"/>
         </w:rPr>
-        <w:t>EN AFFIDEA SE DEVUELVEN UNICAMENTE LOS GRUPOS DE APARATOS</w:t>
-      </w:r>
-      <w:r>
-        <w:rPr>
-          <w:highlight w:val="yellow"/>
-        </w:rPr>
-        <w:t xml:space="preserve"> QUE TIENEN PRECIOS DEFINIDOS PARA LA ENTIDAD </w:t>
+        <w:t xml:space="preserve">EN AFFIDEA SE DEVUELVEN UNICAMENTE LOS GRUPOS DE APARATOS QUE TIENEN PRECIOS DEFINIDOS PARA LA ENTIDAD </w:t>
       </w:r>
       <w:proofErr w:type="spellStart"/>
       <w:r>
@@ -1345,6 +1266,7 @@
         <w:rPr>
           <w:rStyle w:val="notion-enable-hover"/>
           <w:rFonts w:ascii="Consolas" w:hAnsi="Consolas"/>
+          <w:noProof/>
           <w:color w:val="EB5757"/>
           <w:sz w:val="20"/>
           <w:szCs w:val="20"/>
@@ -1495,6 +1417,7 @@
         <w:rPr>
           <w:rStyle w:val="notion-enable-hover"/>
           <w:rFonts w:ascii="Consolas" w:hAnsi="Consolas"/>
+          <w:noProof/>
           <w:color w:val="EB5757"/>
           <w:sz w:val="20"/>
           <w:szCs w:val="20"/>
@@ -1645,6 +1568,7 @@
       <w:r>
         <w:rPr>
           <w:rStyle w:val="notion-enable-hover"/>
+          <w:noProof/>
         </w:rPr>
         <w:drawing>
           <wp:inline distT="0" distB="0" distL="0" distR="0" wp14:anchorId="27F0719C" wp14:editId="3E090E23">
@@ -1708,10 +1632,7 @@
         <w:jc w:val="center"/>
       </w:pPr>
       <w:r>
-        <w:t xml:space="preserve"> Debe d</w:t>
-      </w:r>
-      <w:r>
-        <w:t>evolver todos los campos requeridos en la respuesta según l</w:t>
+        <w:t xml:space="preserve"> Debe devolver todos los campos requeridos en la respuesta según l</w:t>
       </w:r>
       <w:hyperlink r:id="rId21" w:anchor="1a1b1778-586b-448d-a003-dda5bb39ae51" w:history="1">
         <w:r>
@@ -1720,23 +1641,7 @@
             <w:color w:val="0000FF"/>
             <w:u w:val="single"/>
           </w:rPr>
-          <w:t>a documenta</w:t>
-        </w:r>
-        <w:r>
-          <w:rPr>
-            <w:rStyle w:val="link-annotation-unknown-block-id-2092863300"/>
-            <w:color w:val="0000FF"/>
-            <w:u w:val="single"/>
-          </w:rPr>
-          <w:t>c</w:t>
-        </w:r>
-        <w:r>
-          <w:rPr>
-            <w:rStyle w:val="link-annotation-unknown-block-id-2092863300"/>
-            <w:color w:val="0000FF"/>
-            <w:u w:val="single"/>
-          </w:rPr>
-          <w:t>ión</w:t>
+          <w:t>a documentación</w:t>
         </w:r>
       </w:hyperlink>
     </w:p>
@@ -1809,6 +1714,7 @@
         <w:rPr>
           <w:rStyle w:val="notion-enable-hover"/>
           <w:rFonts w:ascii="Consolas" w:hAnsi="Consolas"/>
+          <w:noProof/>
           <w:color w:val="EB5757"/>
           <w:sz w:val="20"/>
           <w:szCs w:val="20"/>
@@ -1913,16 +1819,7 @@
           <w:bCs/>
           <w:u w:val="single"/>
         </w:rPr>
-        <w:t xml:space="preserve"> </w:t>
-      </w:r>
-      <w:r>
-        <w:rPr>
-          <w:rStyle w:val="notion-enable-hover"/>
-          <w:b/>
-          <w:bCs/>
-          <w:u w:val="single"/>
-        </w:rPr>
-        <w:t>DISPONIBILIDAD Y AGENDAMIENTO</w:t>
+        <w:t xml:space="preserve"> DISPONIBILIDAD Y AGENDAMIENTO</w:t>
       </w:r>
     </w:p>
     <w:p/>
@@ -2039,6 +1936,7 @@
         <w:rPr>
           <w:rStyle w:val="notion-enable-hover"/>
           <w:rFonts w:ascii="Consolas" w:hAnsi="Consolas"/>
+          <w:noProof/>
           <w:color w:val="EB5757"/>
           <w:sz w:val="20"/>
           <w:szCs w:val="20"/>
@@ -2927,19 +2825,7 @@
           <w:szCs w:val="18"/>
           <w:shd w:val="clear" w:color="auto" w:fill="FFFFFF"/>
         </w:rPr>
-        <w:t xml:space="preserve">: </w:t>
-      </w:r>
-      <w:r>
-        <w:rPr>
-          <w:rFonts w:ascii="Segoe UI" w:hAnsi="Segoe UI" w:cs="Segoe UI"/>
-          <w:i/>
-          <w:iCs/>
-          <w:color w:val="212121"/>
-          <w:sz w:val="18"/>
-          <w:szCs w:val="18"/>
-          <w:shd w:val="clear" w:color="auto" w:fill="FFFFFF"/>
-        </w:rPr>
-        <w:t>202404151900_43_43</w:t>
+        <w:t>: 202404151900_43_43</w:t>
       </w:r>
       <w:r>
         <w:rPr>
@@ -2954,6 +2840,7 @@
       <w:r>
         <w:rPr>
           <w:rFonts w:ascii="Segoe UI" w:hAnsi="Segoe UI" w:cs="Segoe UI"/>
+          <w:noProof/>
           <w:color w:val="212121"/>
           <w:sz w:val="18"/>
           <w:szCs w:val="18"/>
@@ -3074,6 +2961,7 @@
       <w:r>
         <w:rPr>
           <w:rFonts w:eastAsia="Times New Roman" w:cstheme="minorHAnsi"/>
+          <w:noProof/>
           <w:kern w:val="0"/>
           <w:sz w:val="24"/>
           <w:szCs w:val="24"/>
@@ -3395,6 +3283,7 @@
       <w:r>
         <w:rPr>
           <w:rFonts w:eastAsia="Times New Roman" w:cstheme="minorHAnsi"/>
+          <w:noProof/>
           <w:kern w:val="0"/>
           <w:sz w:val="24"/>
           <w:szCs w:val="24"/>
@@ -3673,27 +3562,7 @@
           <w:szCs w:val="18"/>
           <w:shd w:val="clear" w:color="auto" w:fill="FFFFFF"/>
         </w:rPr>
-        <w:t xml:space="preserve"> (</w:t>
-      </w:r>
-      <w:r>
-        <w:rPr>
-          <w:rFonts w:ascii="Segoe UI" w:hAnsi="Segoe UI" w:cs="Segoe UI"/>
-          <w:color w:val="212121"/>
-          <w:sz w:val="18"/>
-          <w:szCs w:val="18"/>
-          <w:shd w:val="clear" w:color="auto" w:fill="FFFFFF"/>
-        </w:rPr>
-        <w:t>DELETE</w:t>
-      </w:r>
-      <w:r>
-        <w:rPr>
-          <w:rFonts w:ascii="Segoe UI" w:hAnsi="Segoe UI" w:cs="Segoe UI"/>
-          <w:color w:val="212121"/>
-          <w:sz w:val="18"/>
-          <w:szCs w:val="18"/>
-          <w:shd w:val="clear" w:color="auto" w:fill="FFFFFF"/>
-        </w:rPr>
-        <w:t>)</w:t>
+        <w:t xml:space="preserve"> (DELETE)</w:t>
       </w:r>
       <w:r>
         <w:rPr>
@@ -3708,6 +3577,7 @@
       <w:r>
         <w:rPr>
           <w:rFonts w:ascii="Segoe UI" w:hAnsi="Segoe UI" w:cs="Segoe UI"/>
+          <w:noProof/>
           <w:color w:val="212121"/>
           <w:sz w:val="18"/>
           <w:szCs w:val="18"/>
@@ -3891,6 +3761,7 @@
       <w:r>
         <w:rPr>
           <w:rFonts w:eastAsia="Times New Roman" w:cstheme="minorHAnsi"/>
+          <w:noProof/>
           <w:kern w:val="0"/>
           <w:sz w:val="24"/>
           <w:szCs w:val="24"/>
@@ -4066,19 +3937,7 @@
           <w:szCs w:val="18"/>
           <w:shd w:val="clear" w:color="auto" w:fill="FFFFFF"/>
         </w:rPr>
-        <w:t>RADIOGRAFIA DE ANTEBRAZO, 1 PROYECCION</w:t>
-      </w:r>
-      <w:r>
-        <w:rPr>
-          <w:rFonts w:ascii="Segoe UI" w:hAnsi="Segoe UI" w:cs="Segoe UI"/>
-          <w:i/>
-          <w:iCs/>
-          <w:color w:val="212121"/>
-          <w:sz w:val="18"/>
-          <w:szCs w:val="18"/>
-          <w:shd w:val="clear" w:color="auto" w:fill="FFFFFF"/>
-        </w:rPr>
-        <w:t xml:space="preserve"> </w:t>
+        <w:t xml:space="preserve">RADIOGRAFIA DE ANTEBRAZO, 1 PROYECCION </w:t>
       </w:r>
       <w:r>
         <w:rPr>
@@ -4387,6 +4246,7 @@
       <w:r>
         <w:rPr>
           <w:rFonts w:eastAsia="Times New Roman" w:cstheme="minorHAnsi"/>
+          <w:noProof/>
           <w:kern w:val="0"/>
           <w:sz w:val="24"/>
           <w:szCs w:val="24"/>
@@ -4501,6 +4361,7 @@
       <w:r>
         <w:rPr>
           <w:rFonts w:eastAsia="Times New Roman" w:cstheme="minorHAnsi"/>
+          <w:noProof/>
           <w:kern w:val="0"/>
           <w:sz w:val="24"/>
           <w:szCs w:val="24"/>
@@ -4590,6 +4451,7 @@
       <w:r>
         <w:rPr>
           <w:rFonts w:eastAsia="Times New Roman" w:cstheme="minorHAnsi"/>
+          <w:noProof/>
           <w:kern w:val="0"/>
           <w:sz w:val="24"/>
           <w:szCs w:val="24"/>
@@ -4690,6 +4552,7 @@
       <w:r>
         <w:rPr>
           <w:rFonts w:eastAsia="Times New Roman" w:cstheme="minorHAnsi"/>
+          <w:noProof/>
           <w:kern w:val="0"/>
           <w:sz w:val="24"/>
           <w:szCs w:val="24"/>
@@ -4801,6 +4664,7 @@
       <w:r>
         <w:rPr>
           <w:rFonts w:eastAsia="Times New Roman" w:cstheme="minorHAnsi"/>
+          <w:noProof/>
           <w:kern w:val="0"/>
           <w:sz w:val="24"/>
           <w:szCs w:val="24"/>
@@ -5036,19 +4900,7 @@
           <w:szCs w:val="18"/>
           <w:shd w:val="clear" w:color="auto" w:fill="FFFFFF"/>
         </w:rPr>
-        <w:t>20</w:t>
-      </w:r>
-      <w:r>
-        <w:rPr>
-          <w:rFonts w:ascii="Segoe UI" w:hAnsi="Segoe UI" w:cs="Segoe UI"/>
-          <w:i/>
-          <w:iCs/>
-          <w:color w:val="212121"/>
-          <w:sz w:val="18"/>
-          <w:szCs w:val="18"/>
-          <w:shd w:val="clear" w:color="auto" w:fill="FFFFFF"/>
-        </w:rPr>
-        <w:t xml:space="preserve"> de abril</w:t>
+        <w:t>20 de abril</w:t>
       </w:r>
       <w:r>
         <w:rPr>
@@ -5120,19 +4972,7 @@
           <w:szCs w:val="18"/>
           <w:shd w:val="clear" w:color="auto" w:fill="FFFFFF"/>
         </w:rPr>
-        <w:t>a cualquier hora</w:t>
-      </w:r>
-      <w:r>
-        <w:rPr>
-          <w:rFonts w:ascii="Segoe UI" w:hAnsi="Segoe UI" w:cs="Segoe UI"/>
-          <w:i/>
-          <w:iCs/>
-          <w:color w:val="212121"/>
-          <w:sz w:val="18"/>
-          <w:szCs w:val="18"/>
-          <w:shd w:val="clear" w:color="auto" w:fill="FFFFFF"/>
-        </w:rPr>
-        <w:t xml:space="preserve"> </w:t>
+        <w:t xml:space="preserve">a cualquier hora </w:t>
       </w:r>
       <w:r>
         <w:rPr>
@@ -5274,6 +5114,7 @@
       <w:r>
         <w:rPr>
           <w:rFonts w:eastAsia="Times New Roman" w:cstheme="minorHAnsi"/>
+          <w:noProof/>
           <w:kern w:val="0"/>
           <w:sz w:val="24"/>
           <w:szCs w:val="24"/>
@@ -5378,6 +5219,7 @@
       <w:r>
         <w:rPr>
           <w:rFonts w:eastAsia="Times New Roman" w:cstheme="minorHAnsi"/>
+          <w:noProof/>
           <w:kern w:val="0"/>
           <w:sz w:val="24"/>
           <w:szCs w:val="24"/>
@@ -5576,6 +5418,7 @@
       <w:r>
         <w:rPr>
           <w:rFonts w:eastAsia="Times New Roman" w:cstheme="minorHAnsi"/>
+          <w:noProof/>
           <w:kern w:val="0"/>
           <w:sz w:val="24"/>
           <w:szCs w:val="24"/>
@@ -5826,19 +5669,7 @@
           <w:szCs w:val="18"/>
           <w:shd w:val="clear" w:color="auto" w:fill="FFFFFF"/>
         </w:rPr>
-        <w:t xml:space="preserve">20 de </w:t>
-      </w:r>
-      <w:r>
-        <w:rPr>
-          <w:rFonts w:ascii="Segoe UI" w:hAnsi="Segoe UI" w:cs="Segoe UI"/>
-          <w:i/>
-          <w:iCs/>
-          <w:color w:val="212121"/>
-          <w:sz w:val="18"/>
-          <w:szCs w:val="18"/>
-          <w:shd w:val="clear" w:color="auto" w:fill="FFFFFF"/>
-        </w:rPr>
-        <w:t>mayo</w:t>
+        <w:t>20 de mayo</w:t>
       </w:r>
       <w:r>
         <w:rPr>
@@ -5984,19 +5815,7 @@
           <w:szCs w:val="18"/>
           <w:shd w:val="clear" w:color="auto" w:fill="FFFFFF"/>
         </w:rPr>
-        <w:t>2</w:t>
-      </w:r>
-      <w:r>
-        <w:rPr>
-          <w:rFonts w:ascii="Segoe UI" w:hAnsi="Segoe UI" w:cs="Segoe UI"/>
-          <w:i/>
-          <w:iCs/>
-          <w:color w:val="212121"/>
-          <w:sz w:val="18"/>
-          <w:szCs w:val="18"/>
-          <w:shd w:val="clear" w:color="auto" w:fill="FFFFFF"/>
-        </w:rPr>
-        <w:t>0</w:t>
+        <w:t>20</w:t>
       </w:r>
       <w:r>
         <w:rPr>
@@ -6077,6 +5896,7 @@
           <w:rFonts w:ascii="Segoe UI" w:hAnsi="Segoe UI" w:cs="Segoe UI"/>
           <w:i/>
           <w:iCs/>
+          <w:noProof/>
           <w:color w:val="212121"/>
           <w:sz w:val="18"/>
           <w:szCs w:val="18"/>
@@ -6206,6 +6026,7 @@
       <w:r>
         <w:rPr>
           <w:rFonts w:eastAsia="Times New Roman" w:cstheme="minorHAnsi"/>
+          <w:noProof/>
           <w:kern w:val="0"/>
           <w:sz w:val="24"/>
           <w:szCs w:val="24"/>
@@ -6290,6 +6111,7 @@
       <w:r>
         <w:rPr>
           <w:rFonts w:eastAsia="Times New Roman" w:cstheme="minorHAnsi"/>
+          <w:noProof/>
           <w:kern w:val="0"/>
           <w:sz w:val="24"/>
           <w:szCs w:val="24"/>
@@ -6707,6 +6529,7 @@
           <w:rFonts w:ascii="Segoe UI" w:hAnsi="Segoe UI" w:cs="Segoe UI"/>
           <w:i/>
           <w:iCs/>
+          <w:noProof/>
           <w:color w:val="212121"/>
           <w:sz w:val="18"/>
           <w:szCs w:val="18"/>
@@ -6844,6 +6667,7 @@
       <w:r>
         <w:rPr>
           <w:rFonts w:eastAsia="Times New Roman" w:cstheme="minorHAnsi"/>
+          <w:noProof/>
           <w:kern w:val="0"/>
           <w:sz w:val="24"/>
           <w:szCs w:val="24"/>
@@ -7043,6 +6867,7 @@
       <w:r>
         <w:rPr>
           <w:rFonts w:eastAsia="Times New Roman" w:cstheme="minorHAnsi"/>
+          <w:noProof/>
           <w:kern w:val="0"/>
           <w:sz w:val="24"/>
           <w:szCs w:val="24"/>
@@ -7189,6 +7014,7 @@
       <w:r>
         <w:rPr>
           <w:rFonts w:eastAsia="Times New Roman" w:cstheme="minorHAnsi"/>
+          <w:noProof/>
           <w:kern w:val="0"/>
           <w:sz w:val="24"/>
           <w:szCs w:val="24"/>
@@ -7299,6 +7125,7 @@
       <w:r>
         <w:rPr>
           <w:rFonts w:eastAsia="Times New Roman" w:cstheme="minorHAnsi"/>
+          <w:noProof/>
           <w:kern w:val="0"/>
           <w:sz w:val="24"/>
           <w:szCs w:val="24"/>
@@ -7344,6 +7171,20 @@
     </w:p>
     <w:p>
       <w:pPr>
+        <w:spacing w:before="100" w:beforeAutospacing="1" w:after="100" w:afterAutospacing="1" w:line="240" w:lineRule="auto"/>
+        <w:ind w:left="1080"/>
+        <w:rPr>
+          <w:rFonts w:eastAsia="Times New Roman" w:cstheme="minorHAnsi"/>
+          <w:kern w:val="0"/>
+          <w:sz w:val="24"/>
+          <w:szCs w:val="24"/>
+          <w:lang w:eastAsia="es-ES"/>
+          <w14:ligatures w14:val="none"/>
+        </w:rPr>
+      </w:pPr>
+    </w:p>
+    <w:p>
+      <w:pPr>
         <w:numPr>
           <w:ilvl w:val="2"/>
           <w:numId w:val="12"/>
@@ -7476,9 +7317,8 @@
           <w:lang w:eastAsia="es-ES"/>
           <w14:ligatures w14:val="none"/>
         </w:rPr>
-        <w:t xml:space="preserve"> para comprobar que se ha reubicado la cita </w:t>
-      </w:r>
-      <w:proofErr w:type="spellStart"/>
+        <w:t xml:space="preserve"> para comprobar que se ha reubicado la cita correctamente</w:t>
+      </w:r>
       <w:r>
         <w:rPr>
           <w:rFonts w:eastAsia="Times New Roman" w:cstheme="minorHAnsi"/>
@@ -7489,7 +7329,7 @@
           <w:lang w:eastAsia="es-ES"/>
           <w14:ligatures w14:val="none"/>
         </w:rPr>
-        <w:t>correctamente</w:t>
+        <w:t>.</w:t>
       </w:r>
       <w:r>
         <w:rPr>
@@ -7501,9 +7341,8 @@
           <w:lang w:eastAsia="es-ES"/>
           <w14:ligatures w14:val="none"/>
         </w:rPr>
-        <w:t>COMENTAR</w:t>
-      </w:r>
-      <w:proofErr w:type="spellEnd"/>
+        <w:br/>
+      </w:r>
       <w:r>
         <w:rPr>
           <w:rFonts w:eastAsia="Times New Roman" w:cstheme="minorHAnsi"/>
@@ -7514,7 +7353,7 @@
           <w:lang w:eastAsia="es-ES"/>
           <w14:ligatures w14:val="none"/>
         </w:rPr>
-        <w:t xml:space="preserve"> CON RAFA</w:t>
+        <w:t>COMENTAR CON RAFA</w:t>
       </w:r>
     </w:p>
     <w:p>
@@ -9470,6 +9309,7 @@
   <w:style w:type="character" w:default="1" w:styleId="Fuentedeprrafopredeter">
     <w:name w:val="Default Paragraph Font"/>
     <w:uiPriority w:val="1"/>
+    <w:semiHidden/>
     <w:unhideWhenUsed/>
   </w:style>
   <w:style w:type="table" w:default="1" w:styleId="Tablanormal">

</xml_diff>